<commit_message>
Final Google drive to GitHub+ReadTheDocs conversion; rename onlineservices to onlineservice
</commit_message>
<xml_diff>
--- a/docs/gdrive_source/ACCESS Integrated Science Gateway v1 - Integration Roadmap Description.docx
+++ b/docs/gdrive_source/ACCESS Integrated Science Gateway v1 - Integration Roadmap Description.docx
@@ -252,7 +252,24 @@
         <w:rPr>
           <w:rtl w:val="0"/>
         </w:rPr>
-        <w:t xml:space="preserve">: Science gateway providers needing assistance with integration tasks can submit an </w:t>
+        <w:t xml:space="preserve">: </w:t>
+      </w:r>
+      <w:commentRangeStart w:id="0"/>
+      <w:r>
+        <w:rPr>
+          <w:rtl w:val="0"/>
+        </w:rPr>
+        <w:t xml:space="preserve">Science gateway providers</w:t>
+      </w:r>
+      <w:commentRangeEnd w:id="0"/>
+      <w:r>
+        <w:commentReference w:id="0"/>
+      </w:r>
+      <w:r>
+        <w:rPr>
+          <w:rtl w:val="0"/>
+        </w:rPr>
+        <w:t xml:space="preserve"> needing assistance with integration tasks can submit an </w:t>
       </w:r>
       <w:r>
         <w:rPr>
@@ -349,7 +366,7 @@
         <w:rPr>
           <w:rtl w:val="0"/>
         </w:rPr>
-        <w:t xml:space="preserve"> Slack channel.</w:t>
+        <w:t xml:space="preserve"> Slack channel. This Slack channel will be used for ACCESS Resource Providers and ACCESS Allocated Science Gateways.</w:t>
       </w:r>
     </w:p>
     <w:p>
@@ -403,7 +420,7 @@
         <w:rPr>
           <w:rtl w:val="0"/>
         </w:rPr>
-        <w:t xml:space="preserve">meeting coordinates.</w:t>
+        <w:t xml:space="preserve">meeting coordinates. This meeting will be used for ACCESS Resource Providers and ACCESS Allocated Science Gateways.</w:t>
       </w:r>
     </w:p>
     <w:p>
@@ -517,16 +534,11 @@
       </w:pPr>
       <w:bookmarkStart w:colFirst="0" w:colLast="0" w:name="_2et92p0" w:id="5"/>
       <w:bookmarkEnd w:id="5"/>
-      <w:commentRangeStart w:id="0"/>
       <w:r>
         <w:rPr>
           <w:rtl w:val="0"/>
         </w:rPr>
         <w:t xml:space="preserve">Required Tasks</w:t>
-      </w:r>
-      <w:commentRangeEnd w:id="0"/>
-      <w:r>
-        <w:commentReference w:id="0"/>
       </w:r>
       <w:r>
         <w:rPr>
@@ -943,7 +955,7 @@
 
 <file path=word/comments.xml><?xml version="1.0" encoding="utf-8"?>
 <w:comments xmlns:mc="http://schemas.openxmlformats.org/markup-compatibility/2006" xmlns:o="urn:schemas-microsoft-com:office:office" xmlns:r="http://schemas.openxmlformats.org/officeDocument/2006/relationships" xmlns:m="http://schemas.openxmlformats.org/officeDocument/2006/math" xmlns:v="urn:schemas-microsoft-com:vml" xmlns:wp="http://schemas.openxmlformats.org/drawingml/2006/wordprocessingDrawing" xmlns:w10="urn:schemas-microsoft-com:office:word" xmlns:w="http://schemas.openxmlformats.org/wordprocessingml/2006/main" xmlns:wne="http://schemas.microsoft.com/office/word/2006/wordml" xmlns:sl="http://schemas.openxmlformats.org/schemaLibrary/2006/main" xmlns:a="http://schemas.openxmlformats.org/drawingml/2006/main" xmlns:pic="http://schemas.openxmlformats.org/drawingml/2006/picture" xmlns:c="http://schemas.openxmlformats.org/drawingml/2006/chart" xmlns:lc="http://schemas.openxmlformats.org/drawingml/2006/lockedCanvas" xmlns:dgm="http://schemas.openxmlformats.org/drawingml/2006/diagram" xmlns:wps="http://schemas.microsoft.com/office/word/2010/wordprocessingShape" xmlns:wpg="http://schemas.microsoft.com/office/word/2010/wordprocessingGroup" xmlns:w14="http://schemas.microsoft.com/office/word/2010/wordml" xmlns:w15="http://schemas.microsoft.com/office/word/2012/wordml">
-  <w:comment w:author="John-Paul Navarro" w:id="0" w:date="2023-04-03T19:26:13Z">
+  <w:comment w:author="Eroma Abeysinghe" w:id="0" w:date="2023-04-10T18:59:08Z">
     <w:p>
       <w:pPr>
         <w:keepNext w:val="0"/>
@@ -990,7 +1002,7 @@
           <w:vertAlign w:val="baseline"/>
           <w:rtl w:val="0"/>
         </w:rPr>
-        <w:t xml:space="preserve">Try to list in roughly chronological order.</w:t>
+        <w:t xml:space="preserve">Science gateway providers are different from gateway owners. Providers could be platforms like SciGaP, Tapis, etc and owners could be just the community leader, tool owners, etc. So most of the time it would be the owner who would make these requests as the allocation is owned by them.</w:t>
       </w:r>
     </w:p>
   </w:comment>

</xml_diff>